<commit_message>
Se actualiza el Documento de Especificación de Base de Datos
</commit_message>
<xml_diff>
--- a/Desarrollo/GoShop/Documentos/GS-DEBD-01.docx
+++ b/Desarrollo/GoShop/Documentos/GS-DEBD-01.docx
@@ -63,7 +63,7 @@
           <wp:inline distB="114300" distT="114300" distL="114300" distR="114300">
             <wp:extent cx="2873213" cy="1571589"/>
             <wp:effectExtent b="0" l="0" r="0" t="0"/>
-            <wp:docPr id="4" name="image4.png"/>
+            <wp:docPr id="5" name="image4.png"/>
             <a:graphic>
               <a:graphicData uri="http://schemas.openxmlformats.org/drawingml/2006/picture">
                 <pic:pic>
@@ -795,8 +795,12 @@
             </w:pPr>
             <w:r>
               <w:rPr>
+                <w:rFonts w:ascii="Times New Roman" w:cs="Times New Roman" w:eastAsia="Times New Roman" w:hAnsi="Times New Roman"/>
+                <w:sz w:val="30"/>
+                <w:szCs w:val="30"/>
                 <w:rtl w:val="0"/>
               </w:rPr>
+              <w:t xml:space="preserve">10/05/2023</w:t>
             </w:r>
           </w:p>
         </w:tc>
@@ -824,8 +828,12 @@
             </w:pPr>
             <w:r>
               <w:rPr>
+                <w:rFonts w:ascii="Times New Roman" w:cs="Times New Roman" w:eastAsia="Times New Roman" w:hAnsi="Times New Roman"/>
+                <w:sz w:val="30"/>
+                <w:szCs w:val="30"/>
                 <w:rtl w:val="0"/>
               </w:rPr>
+              <w:t xml:space="preserve">1.1</w:t>
             </w:r>
           </w:p>
         </w:tc>
@@ -853,8 +861,12 @@
             </w:pPr>
             <w:r>
               <w:rPr>
+                <w:rFonts w:ascii="Times New Roman" w:cs="Times New Roman" w:eastAsia="Times New Roman" w:hAnsi="Times New Roman"/>
+                <w:sz w:val="30"/>
+                <w:szCs w:val="30"/>
                 <w:rtl w:val="0"/>
               </w:rPr>
+              <w:t xml:space="preserve">Segunda versión del documento de especificación de la base de datos</w:t>
             </w:r>
           </w:p>
         </w:tc>
@@ -882,8 +894,12 @@
             </w:pPr>
             <w:r>
               <w:rPr>
+                <w:rFonts w:ascii="Times New Roman" w:cs="Times New Roman" w:eastAsia="Times New Roman" w:hAnsi="Times New Roman"/>
+                <w:sz w:val="30"/>
+                <w:szCs w:val="30"/>
                 <w:rtl w:val="0"/>
               </w:rPr>
+              <w:t xml:space="preserve">Consultora HomeSkill S.A.</w:t>
             </w:r>
           </w:p>
         </w:tc>
@@ -2775,38 +2791,6 @@
     </w:p>
     <w:p>
       <w:pPr>
-        <w:ind w:left="720" w:firstLine="0"/>
-        <w:rPr>
-          <w:rFonts w:ascii="Times New Roman" w:cs="Times New Roman" w:eastAsia="Times New Roman" w:hAnsi="Times New Roman"/>
-          <w:b w:val="1"/>
-          <w:sz w:val="24"/>
-          <w:szCs w:val="24"/>
-        </w:rPr>
-      </w:pPr>
-      <w:r>
-        <w:rPr>
-          <w:rtl w:val="0"/>
-        </w:rPr>
-      </w:r>
-    </w:p>
-    <w:p>
-      <w:pPr>
-        <w:ind w:left="720" w:firstLine="0"/>
-        <w:rPr>
-          <w:rFonts w:ascii="Times New Roman" w:cs="Times New Roman" w:eastAsia="Times New Roman" w:hAnsi="Times New Roman"/>
-          <w:b w:val="1"/>
-          <w:sz w:val="24"/>
-          <w:szCs w:val="24"/>
-        </w:rPr>
-      </w:pPr>
-      <w:r>
-        <w:rPr>
-          <w:rtl w:val="0"/>
-        </w:rPr>
-      </w:r>
-    </w:p>
-    <w:p>
-      <w:pPr>
         <w:ind w:left="0" w:firstLine="0"/>
         <w:rPr>
           <w:rFonts w:ascii="Times New Roman" w:cs="Times New Roman" w:eastAsia="Times New Roman" w:hAnsi="Times New Roman"/>
@@ -5108,12 +5092,12 @@
           <wp:inline distB="114300" distT="114300" distL="114300" distR="114300">
             <wp:extent cx="3360886" cy="2062163"/>
             <wp:effectExtent b="0" l="0" r="0" t="0"/>
-            <wp:docPr id="3" name="image3.png"/>
+            <wp:docPr id="4" name="image5.png"/>
             <a:graphic>
               <a:graphicData uri="http://schemas.openxmlformats.org/drawingml/2006/picture">
                 <pic:pic>
                   <pic:nvPicPr>
-                    <pic:cNvPr id="0" name="image3.png"/>
+                    <pic:cNvPr id="0" name="image5.png"/>
                     <pic:cNvPicPr preferRelativeResize="0"/>
                   </pic:nvPicPr>
                   <pic:blipFill>
@@ -5196,12 +5180,12 @@
           <wp:inline distB="114300" distT="114300" distL="114300" distR="114300">
             <wp:extent cx="1925475" cy="2603845"/>
             <wp:effectExtent b="0" l="0" r="0" t="0"/>
-            <wp:docPr id="2" name="image1.png"/>
+            <wp:docPr id="2" name="image3.png"/>
             <a:graphic>
               <a:graphicData uri="http://schemas.openxmlformats.org/drawingml/2006/picture">
                 <pic:pic>
                   <pic:nvPicPr>
-                    <pic:cNvPr id="0" name="image1.png"/>
+                    <pic:cNvPr id="0" name="image3.png"/>
                     <pic:cNvPicPr preferRelativeResize="0"/>
                   </pic:nvPicPr>
                   <pic:blipFill>
@@ -5363,86 +5347,6 @@
     </w:p>
     <w:p>
       <w:pPr>
-        <w:ind w:left="0" w:firstLine="0"/>
-        <w:rPr>
-          <w:rFonts w:ascii="Times New Roman" w:cs="Times New Roman" w:eastAsia="Times New Roman" w:hAnsi="Times New Roman"/>
-          <w:b w:val="1"/>
-          <w:sz w:val="24"/>
-          <w:szCs w:val="24"/>
-        </w:rPr>
-      </w:pPr>
-      <w:r>
-        <w:rPr>
-          <w:rtl w:val="0"/>
-        </w:rPr>
-      </w:r>
-    </w:p>
-    <w:p>
-      <w:pPr>
-        <w:ind w:left="0" w:firstLine="0"/>
-        <w:rPr>
-          <w:rFonts w:ascii="Times New Roman" w:cs="Times New Roman" w:eastAsia="Times New Roman" w:hAnsi="Times New Roman"/>
-          <w:b w:val="1"/>
-          <w:sz w:val="24"/>
-          <w:szCs w:val="24"/>
-        </w:rPr>
-      </w:pPr>
-      <w:r>
-        <w:rPr>
-          <w:rtl w:val="0"/>
-        </w:rPr>
-      </w:r>
-    </w:p>
-    <w:p>
-      <w:pPr>
-        <w:ind w:left="0" w:firstLine="0"/>
-        <w:rPr>
-          <w:rFonts w:ascii="Times New Roman" w:cs="Times New Roman" w:eastAsia="Times New Roman" w:hAnsi="Times New Roman"/>
-          <w:b w:val="1"/>
-          <w:sz w:val="24"/>
-          <w:szCs w:val="24"/>
-        </w:rPr>
-      </w:pPr>
-      <w:r>
-        <w:rPr>
-          <w:rtl w:val="0"/>
-        </w:rPr>
-      </w:r>
-    </w:p>
-    <w:p>
-      <w:pPr>
-        <w:ind w:left="0" w:firstLine="0"/>
-        <w:rPr>
-          <w:rFonts w:ascii="Times New Roman" w:cs="Times New Roman" w:eastAsia="Times New Roman" w:hAnsi="Times New Roman"/>
-          <w:b w:val="1"/>
-          <w:sz w:val="24"/>
-          <w:szCs w:val="24"/>
-        </w:rPr>
-      </w:pPr>
-      <w:r>
-        <w:rPr>
-          <w:rtl w:val="0"/>
-        </w:rPr>
-      </w:r>
-    </w:p>
-    <w:p>
-      <w:pPr>
-        <w:ind w:left="0" w:firstLine="0"/>
-        <w:rPr>
-          <w:rFonts w:ascii="Times New Roman" w:cs="Times New Roman" w:eastAsia="Times New Roman" w:hAnsi="Times New Roman"/>
-          <w:b w:val="1"/>
-          <w:sz w:val="24"/>
-          <w:szCs w:val="24"/>
-        </w:rPr>
-      </w:pPr>
-      <w:r>
-        <w:rPr>
-          <w:rtl w:val="0"/>
-        </w:rPr>
-      </w:r>
-    </w:p>
-    <w:p>
-      <w:pPr>
         <w:pStyle w:val="Heading2"/>
         <w:numPr>
           <w:ilvl w:val="1"/>
@@ -5485,17 +5389,38 @@
           <w:b w:val="1"/>
           <w:sz w:val="24"/>
           <w:szCs w:val="24"/>
+          <w:rtl w:val="0"/>
+        </w:rPr>
+        <w:t xml:space="preserve">Perfil de usuario y productos:</w:t>
+      </w:r>
+    </w:p>
+    <w:p>
+      <w:pPr>
+        <w:ind w:left="1440" w:firstLine="0"/>
+        <w:rPr>
+          <w:rFonts w:ascii="Times New Roman" w:cs="Times New Roman" w:eastAsia="Times New Roman" w:hAnsi="Times New Roman"/>
+          <w:b w:val="1"/>
+          <w:sz w:val="24"/>
+          <w:szCs w:val="24"/>
+        </w:rPr>
+      </w:pPr>
+      <w:r>
+        <w:rPr>
+          <w:rFonts w:ascii="Times New Roman" w:cs="Times New Roman" w:eastAsia="Times New Roman" w:hAnsi="Times New Roman"/>
+          <w:b w:val="1"/>
+          <w:sz w:val="24"/>
+          <w:szCs w:val="24"/>
         </w:rPr>
         <w:drawing>
           <wp:inline distB="114300" distT="114300" distL="114300" distR="114300">
-            <wp:extent cx="5074829" cy="6196013"/>
+            <wp:extent cx="4304240" cy="5243513"/>
             <wp:effectExtent b="0" l="0" r="0" t="0"/>
-            <wp:docPr id="1" name="image2.png"/>
+            <wp:docPr id="1" name="image1.png"/>
             <a:graphic>
               <a:graphicData uri="http://schemas.openxmlformats.org/drawingml/2006/picture">
                 <pic:pic>
                   <pic:nvPicPr>
-                    <pic:cNvPr id="0" name="image2.png"/>
+                    <pic:cNvPr id="0" name="image1.png"/>
                     <pic:cNvPicPr preferRelativeResize="0"/>
                   </pic:nvPicPr>
                   <pic:blipFill>
@@ -5508,7 +5433,7 @@
                   <pic:spPr>
                     <a:xfrm>
                       <a:off x="0" y="0"/>
-                      <a:ext cx="5074829" cy="6196013"/>
+                      <a:ext cx="4304240" cy="5243513"/>
                     </a:xfrm>
                     <a:prstGeom prst="rect"/>
                     <a:ln/>
@@ -5527,6 +5452,83 @@
     </w:p>
     <w:p>
       <w:pPr>
+        <w:ind w:left="1440" w:firstLine="0"/>
+        <w:rPr>
+          <w:rFonts w:ascii="Times New Roman" w:cs="Times New Roman" w:eastAsia="Times New Roman" w:hAnsi="Times New Roman"/>
+          <w:b w:val="1"/>
+          <w:sz w:val="24"/>
+          <w:szCs w:val="24"/>
+        </w:rPr>
+      </w:pPr>
+      <w:r>
+        <w:rPr>
+          <w:rFonts w:ascii="Times New Roman" w:cs="Times New Roman" w:eastAsia="Times New Roman" w:hAnsi="Times New Roman"/>
+          <w:b w:val="1"/>
+          <w:sz w:val="24"/>
+          <w:szCs w:val="24"/>
+          <w:rtl w:val="0"/>
+        </w:rPr>
+        <w:t xml:space="preserve">Perfil de usuario, métodos de pago y productos:</w:t>
+      </w:r>
+    </w:p>
+    <w:p>
+      <w:pPr>
+        <w:ind w:left="1440" w:firstLine="0"/>
+        <w:rPr>
+          <w:rFonts w:ascii="Times New Roman" w:cs="Times New Roman" w:eastAsia="Times New Roman" w:hAnsi="Times New Roman"/>
+          <w:b w:val="1"/>
+          <w:sz w:val="24"/>
+          <w:szCs w:val="24"/>
+        </w:rPr>
+      </w:pPr>
+      <w:r>
+        <w:rPr>
+          <w:rFonts w:ascii="Times New Roman" w:cs="Times New Roman" w:eastAsia="Times New Roman" w:hAnsi="Times New Roman"/>
+          <w:b w:val="1"/>
+          <w:sz w:val="24"/>
+          <w:szCs w:val="24"/>
+        </w:rPr>
+        <w:drawing>
+          <wp:inline distB="114300" distT="114300" distL="114300" distR="114300">
+            <wp:extent cx="5731200" cy="2476500"/>
+            <wp:effectExtent b="0" l="0" r="0" t="0"/>
+            <wp:docPr id="3" name="image2.png"/>
+            <a:graphic>
+              <a:graphicData uri="http://schemas.openxmlformats.org/drawingml/2006/picture">
+                <pic:pic>
+                  <pic:nvPicPr>
+                    <pic:cNvPr id="0" name="image2.png"/>
+                    <pic:cNvPicPr preferRelativeResize="0"/>
+                  </pic:nvPicPr>
+                  <pic:blipFill>
+                    <a:blip r:embed="rId10"/>
+                    <a:srcRect b="0" l="0" r="0" t="0"/>
+                    <a:stretch>
+                      <a:fillRect/>
+                    </a:stretch>
+                  </pic:blipFill>
+                  <pic:spPr>
+                    <a:xfrm>
+                      <a:off x="0" y="0"/>
+                      <a:ext cx="5731200" cy="2476500"/>
+                    </a:xfrm>
+                    <a:prstGeom prst="rect"/>
+                    <a:ln/>
+                  </pic:spPr>
+                </pic:pic>
+              </a:graphicData>
+            </a:graphic>
+          </wp:inline>
+        </w:drawing>
+      </w:r>
+      <w:r>
+        <w:rPr>
+          <w:rtl w:val="0"/>
+        </w:rPr>
+      </w:r>
+    </w:p>
+    <w:p>
+      <w:pPr>
         <w:ind w:left="720" w:firstLine="0"/>
         <w:rPr>
           <w:rFonts w:ascii="Times New Roman" w:cs="Times New Roman" w:eastAsia="Times New Roman" w:hAnsi="Times New Roman"/>
@@ -6621,7 +6623,7 @@
       </w:r>
     </w:p>
     <w:sectPr>
-      <w:headerReference r:id="rId10" w:type="default"/>
+      <w:headerReference r:id="rId11" w:type="default"/>
       <w:pgSz w:h="16834" w:w="11909" w:orient="portrait"/>
       <w:pgMar w:bottom="1440" w:top="1440" w:left="1440" w:right="1440" w:header="720" w:footer="720"/>
       <w:pgNumType w:start="1"/>

</xml_diff>